<commit_message>
nmv 30 03 2024
</commit_message>
<xml_diff>
--- a/TS-Padam/TS-4.3/TS 4.3 Malayalam Pada Paatam Corrections.docx
+++ b/TS-Padam/TS-4.3/TS 4.3 Malayalam Pada Paatam Corrections.docx
@@ -51,7 +51,18 @@
           <w:szCs w:val="32"/>
           <w:u w:val="single"/>
         </w:rPr>
-        <w:t xml:space="preserve">Observed till </w:t>
+        <w:t xml:space="preserve">Observed </w:t>
+      </w:r>
+      <w:proofErr w:type="gramStart"/>
+      <w:r>
+        <w:rPr>
+          <w:b/>
+          <w:bCs/>
+          <w:sz w:val="32"/>
+          <w:szCs w:val="32"/>
+          <w:u w:val="single"/>
+        </w:rPr>
+        <w:t xml:space="preserve">till </w:t>
       </w:r>
       <w:r>
         <w:rPr>
@@ -64,6 +75,7 @@
         </w:rPr>
         <w:t>???</w:t>
       </w:r>
+      <w:proofErr w:type="gramEnd"/>
     </w:p>
     <w:p>
       <w:pPr>
@@ -600,6 +612,573 @@
             <w:tcBorders>
               <w:top w:val="single" w:sz="4" w:space="0" w:color="000000"/>
               <w:left w:val="single" w:sz="4" w:space="0" w:color="000000"/>
+              <w:bottom w:val="single" w:sz="4" w:space="0" w:color="000000"/>
+              <w:right w:val="single" w:sz="4" w:space="0" w:color="000000"/>
+            </w:tcBorders>
+          </w:tcPr>
+          <w:p>
+            <w:pPr>
+              <w:rPr>
+                <w:rFonts w:cs="Latha"/>
+                <w:b/>
+                <w:sz w:val="28"/>
+                <w:szCs w:val="28"/>
+                <w:lang w:bidi="ta-IN"/>
+              </w:rPr>
+            </w:pPr>
+            <w:r>
+              <w:rPr>
+                <w:rFonts w:cs="Latha"/>
+                <w:b/>
+                <w:sz w:val="28"/>
+                <w:szCs w:val="28"/>
+                <w:lang w:bidi="ta-IN"/>
+              </w:rPr>
+              <w:t>TS 4.3.</w:t>
+            </w:r>
+            <w:r>
+              <w:rPr>
+                <w:rFonts w:cs="Latha"/>
+                <w:b/>
+                <w:sz w:val="28"/>
+                <w:szCs w:val="28"/>
+                <w:lang w:bidi="ta-IN"/>
+              </w:rPr>
+              <w:t>10</w:t>
+            </w:r>
+            <w:r>
+              <w:rPr>
+                <w:rFonts w:cs="Latha"/>
+                <w:b/>
+                <w:sz w:val="28"/>
+                <w:szCs w:val="28"/>
+                <w:lang w:bidi="ta-IN"/>
+              </w:rPr>
+              <w:t>.</w:t>
+            </w:r>
+            <w:r>
+              <w:rPr>
+                <w:rFonts w:cs="Latha"/>
+                <w:b/>
+                <w:sz w:val="28"/>
+                <w:szCs w:val="28"/>
+                <w:lang w:bidi="ta-IN"/>
+              </w:rPr>
+              <w:t>3</w:t>
+            </w:r>
+            <w:r>
+              <w:rPr>
+                <w:rFonts w:cs="Latha"/>
+                <w:b/>
+                <w:sz w:val="28"/>
+                <w:szCs w:val="28"/>
+                <w:lang w:bidi="ta-IN"/>
+              </w:rPr>
+              <w:t xml:space="preserve"> - Padam</w:t>
+            </w:r>
+          </w:p>
+          <w:p>
+            <w:pPr>
+              <w:rPr>
+                <w:rFonts w:cs="Latha"/>
+                <w:b/>
+                <w:sz w:val="28"/>
+                <w:szCs w:val="28"/>
+                <w:lang w:bidi="ta-IN"/>
+              </w:rPr>
+            </w:pPr>
+            <w:r>
+              <w:rPr>
+                <w:rFonts w:cs="Latha"/>
+                <w:b/>
+                <w:sz w:val="28"/>
+                <w:szCs w:val="28"/>
+                <w:lang w:bidi="ta-IN"/>
+              </w:rPr>
+              <w:t xml:space="preserve">Padam No: - </w:t>
+            </w:r>
+            <w:r>
+              <w:rPr>
+                <w:rFonts w:cs="Latha"/>
+                <w:b/>
+                <w:sz w:val="28"/>
+                <w:szCs w:val="28"/>
+                <w:lang w:bidi="ta-IN"/>
+              </w:rPr>
+              <w:t>1</w:t>
+            </w:r>
+            <w:r>
+              <w:rPr>
+                <w:rFonts w:cs="Latha"/>
+                <w:b/>
+                <w:sz w:val="28"/>
+                <w:szCs w:val="28"/>
+                <w:lang w:bidi="ta-IN"/>
+              </w:rPr>
+              <w:t>8</w:t>
+            </w:r>
+          </w:p>
+          <w:p>
+            <w:pPr>
+              <w:rPr>
+                <w:rFonts w:cs="Latha"/>
+                <w:b/>
+                <w:sz w:val="28"/>
+                <w:szCs w:val="28"/>
+                <w:lang w:bidi="ta-IN"/>
+              </w:rPr>
+            </w:pPr>
+            <w:r>
+              <w:rPr>
+                <w:rFonts w:cs="Latha"/>
+                <w:b/>
+                <w:sz w:val="28"/>
+                <w:szCs w:val="28"/>
+                <w:lang w:bidi="ta-IN"/>
+              </w:rPr>
+              <w:t xml:space="preserve">Panchaati No. - </w:t>
+            </w:r>
+            <w:r>
+              <w:rPr>
+                <w:rFonts w:cs="Latha"/>
+                <w:b/>
+                <w:sz w:val="28"/>
+                <w:szCs w:val="28"/>
+                <w:lang w:bidi="ta-IN"/>
+              </w:rPr>
+              <w:t>20</w:t>
+            </w:r>
+          </w:p>
+        </w:tc>
+        <w:tc>
+          <w:tcPr>
+            <w:tcW w:w="5953" w:type="dxa"/>
+            <w:tcBorders>
+              <w:top w:val="single" w:sz="4" w:space="0" w:color="000000"/>
+              <w:left w:val="single" w:sz="4" w:space="0" w:color="000000"/>
+              <w:bottom w:val="single" w:sz="4" w:space="0" w:color="000000"/>
+              <w:right w:val="single" w:sz="4" w:space="0" w:color="000000"/>
+            </w:tcBorders>
+          </w:tcPr>
+          <w:p>
+            <w:pPr>
+              <w:widowControl w:val="0"/>
+              <w:autoSpaceDE w:val="0"/>
+              <w:autoSpaceDN w:val="0"/>
+              <w:adjustRightInd w:val="0"/>
+              <w:rPr>
+                <w:rFonts w:ascii="BRH Malayalam Extra" w:hAnsi="BRH Malayalam Extra" w:cs="BRH Malayalam Extra"/>
+                <w:sz w:val="40"/>
+                <w:szCs w:val="40"/>
+              </w:rPr>
+            </w:pPr>
+            <w:r>
+              <w:rPr>
+                <w:rFonts w:ascii="BRH Malayalam Extra" w:hAnsi="BRH Malayalam Extra" w:cs="BRH Malayalam Extra"/>
+                <w:sz w:val="40"/>
+                <w:szCs w:val="40"/>
+              </w:rPr>
+              <w:t>GK—öZy</w:t>
+            </w:r>
+            <w:r>
+              <w:rPr>
+                <w:rFonts w:ascii="BRH Devanagari Extra" w:hAnsi="BRH Devanagari Extra" w:cs="BRH Malayalam Extra"/>
+                <w:sz w:val="32"/>
+                <w:szCs w:val="40"/>
+              </w:rPr>
+              <w:t>óè</w:t>
+            </w:r>
+            <w:r>
+              <w:rPr>
+                <w:rFonts w:ascii="BRH Malayalam Extra" w:hAnsi="BRH Malayalam Extra" w:cs="BRH Malayalam Extra"/>
+                <w:sz w:val="40"/>
+                <w:szCs w:val="40"/>
+              </w:rPr>
+              <w:t>q</w:t>
+            </w:r>
+            <w:r>
+              <w:rPr>
+                <w:rFonts w:ascii="BRH Malayalam Extra" w:hAnsi="BRH Malayalam Extra" w:cs="BRH Malayalam Extra"/>
+                <w:sz w:val="35"/>
+                <w:szCs w:val="40"/>
+              </w:rPr>
+              <w:t>–</w:t>
+            </w:r>
+            <w:r>
+              <w:rPr>
+                <w:rFonts w:ascii="BRH Malayalam Extra" w:hAnsi="BRH Malayalam Extra" w:cs="BRH Malayalam Extra"/>
+                <w:sz w:val="40"/>
+                <w:szCs w:val="40"/>
+              </w:rPr>
+              <w:t>¥Z¥</w:t>
+            </w:r>
+            <w:r>
+              <w:rPr>
+                <w:rFonts w:ascii="BRH Malayalam Extra" w:hAnsi="BRH Malayalam Extra" w:cs="BRH Malayalam Extra"/>
+                <w:sz w:val="40"/>
+                <w:szCs w:val="40"/>
+                <w:highlight w:val="yellow"/>
+              </w:rPr>
+              <w:t>Zõ</w:t>
+            </w:r>
+            <w:r>
+              <w:rPr>
+                <w:rFonts w:ascii="BRH Malayalam Extra" w:hAnsi="BRH Malayalam Extra" w:cs="BRH Malayalam Extra"/>
+                <w:sz w:val="40"/>
+                <w:szCs w:val="40"/>
+              </w:rPr>
+              <w:t>—K - öZy</w:t>
+            </w:r>
+            <w:r>
+              <w:rPr>
+                <w:rFonts w:ascii="BRH Malayalam Extra" w:hAnsi="BRH Malayalam Extra" w:cs="BRH Malayalam Extra"/>
+                <w:sz w:val="35"/>
+                <w:szCs w:val="40"/>
+              </w:rPr>
+              <w:t>–</w:t>
+            </w:r>
+            <w:r>
+              <w:rPr>
+                <w:rFonts w:ascii="BRH Devanagari Extra" w:hAnsi="BRH Devanagari Extra" w:cs="BRH Malayalam Extra"/>
+                <w:sz w:val="32"/>
+                <w:szCs w:val="40"/>
+              </w:rPr>
+              <w:t>óè</w:t>
+            </w:r>
+            <w:r>
+              <w:rPr>
+                <w:rFonts w:ascii="BRH Malayalam Extra" w:hAnsi="BRH Malayalam Extra" w:cs="BRH Malayalam Extra"/>
+                <w:sz w:val="35"/>
+                <w:szCs w:val="40"/>
+              </w:rPr>
+              <w:t>–</w:t>
+            </w:r>
+            <w:r>
+              <w:rPr>
+                <w:rFonts w:ascii="BRH Malayalam Extra" w:hAnsi="BRH Malayalam Extra" w:cs="BRH Malayalam Extra"/>
+                <w:sz w:val="40"/>
+                <w:szCs w:val="40"/>
+              </w:rPr>
+              <w:t>q</w:t>
+            </w:r>
+            <w:r>
+              <w:rPr>
+                <w:rFonts w:ascii="BRH Malayalam Extra" w:hAnsi="BRH Malayalam Extra" w:cs="BRH Malayalam Extra"/>
+                <w:sz w:val="35"/>
+                <w:szCs w:val="40"/>
+              </w:rPr>
+              <w:t>–</w:t>
+            </w:r>
+            <w:r>
+              <w:rPr>
+                <w:rFonts w:ascii="BRH Malayalam Extra" w:hAnsi="BRH Malayalam Extra" w:cs="BRH Malayalam Extra"/>
+                <w:sz w:val="40"/>
+                <w:szCs w:val="40"/>
+              </w:rPr>
+              <w:t>Zx</w:t>
+            </w:r>
+            <w:r>
+              <w:rPr>
+                <w:rFonts w:ascii="BRH Malayalam Extra" w:hAnsi="BRH Malayalam Extra" w:cs="BRH Malayalam Extra"/>
+                <w:sz w:val="35"/>
+                <w:szCs w:val="40"/>
+              </w:rPr>
+              <w:t>–</w:t>
+            </w:r>
+            <w:r>
+              <w:rPr>
+                <w:rFonts w:ascii="BRH Malayalam Extra" w:hAnsi="BRH Malayalam Extra" w:cs="BRH Malayalam Extra"/>
+                <w:sz w:val="40"/>
+                <w:szCs w:val="40"/>
+              </w:rPr>
+              <w:t xml:space="preserve"> | A</w:t>
+            </w:r>
+            <w:r>
+              <w:rPr>
+                <w:rFonts w:ascii="BRH Malayalam Extra" w:hAnsi="BRH Malayalam Extra" w:cs="BRH Malayalam Extra"/>
+                <w:sz w:val="35"/>
+                <w:szCs w:val="40"/>
+              </w:rPr>
+              <w:t>–</w:t>
+            </w:r>
+            <w:r>
+              <w:rPr>
+                <w:rFonts w:ascii="BRH Malayalam Extra" w:hAnsi="BRH Malayalam Extra" w:cs="BRH Malayalam Extra"/>
+                <w:sz w:val="40"/>
+                <w:szCs w:val="40"/>
+              </w:rPr>
+              <w:t>së¡</w:t>
+            </w:r>
+            <w:r>
+              <w:rPr>
+                <w:rFonts w:ascii="BRH Malayalam Extra" w:hAnsi="BRH Malayalam Extra" w:cs="BRH Malayalam Extra"/>
+                <w:sz w:val="35"/>
+                <w:szCs w:val="40"/>
+              </w:rPr>
+              <w:t>–</w:t>
+            </w:r>
+            <w:r>
+              <w:rPr>
+                <w:rFonts w:ascii="BRH Malayalam Extra" w:hAnsi="BRH Malayalam Extra" w:cs="BRH Malayalam Extra"/>
+                <w:sz w:val="40"/>
+                <w:szCs w:val="40"/>
+              </w:rPr>
+              <w:t>p</w:t>
+            </w:r>
+            <w:r>
+              <w:rPr>
+                <w:rFonts w:ascii="BRH Malayalam Extra" w:hAnsi="BRH Malayalam Extra" w:cs="BRH Malayalam Extra"/>
+                <w:sz w:val="35"/>
+                <w:szCs w:val="40"/>
+              </w:rPr>
+              <w:t>–</w:t>
+            </w:r>
+            <w:r>
+              <w:rPr>
+                <w:rFonts w:ascii="BRH Malayalam Extra" w:hAnsi="BRH Malayalam Extra" w:cs="BRH Malayalam Extra"/>
+                <w:sz w:val="40"/>
+                <w:szCs w:val="40"/>
+              </w:rPr>
+              <w:t>Z</w:t>
+            </w:r>
+            <w:r>
+              <w:rPr>
+                <w:rFonts w:ascii="BRH Malayalam Extra" w:hAnsi="BRH Malayalam Extra" w:cs="BRH Malayalam Extra"/>
+                <w:sz w:val="35"/>
+                <w:szCs w:val="40"/>
+              </w:rPr>
+              <w:t>–</w:t>
+            </w:r>
+            <w:r>
+              <w:rPr>
+                <w:rFonts w:ascii="BRH Malayalam Extra" w:hAnsi="BRH Malayalam Extra" w:cs="BRH Malayalam Extra"/>
+                <w:sz w:val="40"/>
+                <w:szCs w:val="40"/>
+              </w:rPr>
+              <w:t xml:space="preserve"> | </w:t>
+            </w:r>
+          </w:p>
+        </w:tc>
+        <w:tc>
+          <w:tcPr>
+            <w:tcW w:w="5954" w:type="dxa"/>
+            <w:tcBorders>
+              <w:top w:val="single" w:sz="4" w:space="0" w:color="000000"/>
+              <w:left w:val="single" w:sz="4" w:space="0" w:color="000000"/>
+              <w:bottom w:val="single" w:sz="4" w:space="0" w:color="000000"/>
+              <w:right w:val="single" w:sz="4" w:space="0" w:color="000000"/>
+            </w:tcBorders>
+          </w:tcPr>
+          <w:p>
+            <w:pPr>
+              <w:widowControl w:val="0"/>
+              <w:autoSpaceDE w:val="0"/>
+              <w:autoSpaceDN w:val="0"/>
+              <w:adjustRightInd w:val="0"/>
+              <w:rPr>
+                <w:rFonts w:ascii="BRH Malayalam Extra" w:hAnsi="BRH Malayalam Extra" w:cs="BRH Malayalam Extra"/>
+                <w:sz w:val="40"/>
+                <w:szCs w:val="40"/>
+              </w:rPr>
+            </w:pPr>
+            <w:r>
+              <w:rPr>
+                <w:rFonts w:ascii="BRH Malayalam Extra" w:hAnsi="BRH Malayalam Extra" w:cs="BRH Malayalam Extra"/>
+                <w:sz w:val="40"/>
+                <w:szCs w:val="40"/>
+              </w:rPr>
+              <w:t>GK—öZy</w:t>
+            </w:r>
+            <w:r>
+              <w:rPr>
+                <w:rFonts w:ascii="BRH Devanagari Extra" w:hAnsi="BRH Devanagari Extra" w:cs="BRH Malayalam Extra"/>
+                <w:sz w:val="32"/>
+                <w:szCs w:val="40"/>
+              </w:rPr>
+              <w:t>óè</w:t>
+            </w:r>
+            <w:r>
+              <w:rPr>
+                <w:rFonts w:ascii="BRH Malayalam Extra" w:hAnsi="BRH Malayalam Extra" w:cs="BRH Malayalam Extra"/>
+                <w:sz w:val="40"/>
+                <w:szCs w:val="40"/>
+              </w:rPr>
+              <w:t>q</w:t>
+            </w:r>
+            <w:r>
+              <w:rPr>
+                <w:rFonts w:ascii="BRH Malayalam Extra" w:hAnsi="BRH Malayalam Extra" w:cs="BRH Malayalam Extra"/>
+                <w:sz w:val="35"/>
+                <w:szCs w:val="40"/>
+              </w:rPr>
+              <w:t>–</w:t>
+            </w:r>
+            <w:r>
+              <w:rPr>
+                <w:rFonts w:ascii="BRH Malayalam Extra" w:hAnsi="BRH Malayalam Extra" w:cs="BRH Malayalam Extra"/>
+                <w:sz w:val="40"/>
+                <w:szCs w:val="40"/>
+              </w:rPr>
+              <w:t>¥Z¥Zõ</w:t>
+            </w:r>
+            <w:r>
+              <w:rPr>
+                <w:rFonts w:ascii="BRH Malayalam Extra" w:hAnsi="BRH Malayalam Extra" w:cs="BRH Malayalam Extra"/>
+                <w:sz w:val="40"/>
+                <w:szCs w:val="40"/>
+                <w:highlight w:val="green"/>
+              </w:rPr>
+              <w:t>K</w:t>
+            </w:r>
+            <w:r>
+              <w:rPr>
+                <w:rFonts w:ascii="BRH Malayalam Extra" w:hAnsi="BRH Malayalam Extra" w:cs="BRH Malayalam Extra"/>
+                <w:sz w:val="40"/>
+                <w:szCs w:val="40"/>
+              </w:rPr>
+              <w:t>— - öZy</w:t>
+            </w:r>
+            <w:r>
+              <w:rPr>
+                <w:rFonts w:ascii="BRH Malayalam Extra" w:hAnsi="BRH Malayalam Extra" w:cs="BRH Malayalam Extra"/>
+                <w:sz w:val="35"/>
+                <w:szCs w:val="40"/>
+              </w:rPr>
+              <w:t>–</w:t>
+            </w:r>
+            <w:r>
+              <w:rPr>
+                <w:rFonts w:ascii="BRH Devanagari Extra" w:hAnsi="BRH Devanagari Extra" w:cs="BRH Malayalam Extra"/>
+                <w:sz w:val="32"/>
+                <w:szCs w:val="40"/>
+              </w:rPr>
+              <w:t>óè</w:t>
+            </w:r>
+            <w:r>
+              <w:rPr>
+                <w:rFonts w:ascii="BRH Malayalam Extra" w:hAnsi="BRH Malayalam Extra" w:cs="BRH Malayalam Extra"/>
+                <w:sz w:val="35"/>
+                <w:szCs w:val="40"/>
+              </w:rPr>
+              <w:t>–</w:t>
+            </w:r>
+            <w:r>
+              <w:rPr>
+                <w:rFonts w:ascii="BRH Malayalam Extra" w:hAnsi="BRH Malayalam Extra" w:cs="BRH Malayalam Extra"/>
+                <w:sz w:val="40"/>
+                <w:szCs w:val="40"/>
+              </w:rPr>
+              <w:t>q</w:t>
+            </w:r>
+            <w:r>
+              <w:rPr>
+                <w:rFonts w:ascii="BRH Malayalam Extra" w:hAnsi="BRH Malayalam Extra" w:cs="BRH Malayalam Extra"/>
+                <w:sz w:val="35"/>
+                <w:szCs w:val="40"/>
+              </w:rPr>
+              <w:t>–</w:t>
+            </w:r>
+            <w:r>
+              <w:rPr>
+                <w:rFonts w:ascii="BRH Malayalam Extra" w:hAnsi="BRH Malayalam Extra" w:cs="BRH Malayalam Extra"/>
+                <w:sz w:val="40"/>
+                <w:szCs w:val="40"/>
+              </w:rPr>
+              <w:t>Zx</w:t>
+            </w:r>
+            <w:r>
+              <w:rPr>
+                <w:rFonts w:ascii="BRH Malayalam Extra" w:hAnsi="BRH Malayalam Extra" w:cs="BRH Malayalam Extra"/>
+                <w:sz w:val="35"/>
+                <w:szCs w:val="40"/>
+              </w:rPr>
+              <w:t>–</w:t>
+            </w:r>
+            <w:r>
+              <w:rPr>
+                <w:rFonts w:ascii="BRH Malayalam Extra" w:hAnsi="BRH Malayalam Extra" w:cs="BRH Malayalam Extra"/>
+                <w:sz w:val="40"/>
+                <w:szCs w:val="40"/>
+              </w:rPr>
+              <w:t xml:space="preserve"> | A</w:t>
+            </w:r>
+            <w:r>
+              <w:rPr>
+                <w:rFonts w:ascii="BRH Malayalam Extra" w:hAnsi="BRH Malayalam Extra" w:cs="BRH Malayalam Extra"/>
+                <w:sz w:val="35"/>
+                <w:szCs w:val="40"/>
+              </w:rPr>
+              <w:t>–</w:t>
+            </w:r>
+            <w:r>
+              <w:rPr>
+                <w:rFonts w:ascii="BRH Malayalam Extra" w:hAnsi="BRH Malayalam Extra" w:cs="BRH Malayalam Extra"/>
+                <w:sz w:val="40"/>
+                <w:szCs w:val="40"/>
+              </w:rPr>
+              <w:t>së¡</w:t>
+            </w:r>
+            <w:r>
+              <w:rPr>
+                <w:rFonts w:ascii="BRH Malayalam Extra" w:hAnsi="BRH Malayalam Extra" w:cs="BRH Malayalam Extra"/>
+                <w:sz w:val="35"/>
+                <w:szCs w:val="40"/>
+              </w:rPr>
+              <w:t>–</w:t>
+            </w:r>
+            <w:r>
+              <w:rPr>
+                <w:rFonts w:ascii="BRH Malayalam Extra" w:hAnsi="BRH Malayalam Extra" w:cs="BRH Malayalam Extra"/>
+                <w:sz w:val="40"/>
+                <w:szCs w:val="40"/>
+              </w:rPr>
+              <w:t>p</w:t>
+            </w:r>
+            <w:r>
+              <w:rPr>
+                <w:rFonts w:ascii="BRH Malayalam Extra" w:hAnsi="BRH Malayalam Extra" w:cs="BRH Malayalam Extra"/>
+                <w:sz w:val="35"/>
+                <w:szCs w:val="40"/>
+              </w:rPr>
+              <w:t>–</w:t>
+            </w:r>
+            <w:r>
+              <w:rPr>
+                <w:rFonts w:ascii="BRH Malayalam Extra" w:hAnsi="BRH Malayalam Extra" w:cs="BRH Malayalam Extra"/>
+                <w:sz w:val="40"/>
+                <w:szCs w:val="40"/>
+              </w:rPr>
+              <w:t>Z</w:t>
+            </w:r>
+            <w:r>
+              <w:rPr>
+                <w:rFonts w:ascii="BRH Malayalam Extra" w:hAnsi="BRH Malayalam Extra" w:cs="BRH Malayalam Extra"/>
+                <w:sz w:val="35"/>
+                <w:szCs w:val="40"/>
+              </w:rPr>
+              <w:t>–</w:t>
+            </w:r>
+            <w:r>
+              <w:rPr>
+                <w:rFonts w:ascii="BRH Malayalam Extra" w:hAnsi="BRH Malayalam Extra" w:cs="BRH Malayalam Extra"/>
+                <w:sz w:val="40"/>
+                <w:szCs w:val="40"/>
+              </w:rPr>
+              <w:t xml:space="preserve"> | </w:t>
+            </w:r>
+          </w:p>
+        </w:tc>
+      </w:tr>
+      <w:tr>
+        <w:trPr>
+          <w:trHeight w:val="1119"/>
+        </w:trPr>
+        <w:tc>
+          <w:tcPr>
+            <w:tcW w:w="2914" w:type="dxa"/>
+            <w:tcBorders>
+              <w:top w:val="single" w:sz="4" w:space="0" w:color="000000"/>
+              <w:left w:val="single" w:sz="4" w:space="0" w:color="000000"/>
               <w:bottom w:val="single" w:sz="4" w:space="0" w:color="auto"/>
               <w:right w:val="single" w:sz="4" w:space="0" w:color="000000"/>
             </w:tcBorders>
@@ -632,17 +1211,17 @@
                 <w:szCs w:val="28"/>
                 <w:lang w:bidi="ta-IN"/>
               </w:rPr>
-              <w:t>10</w:t>
-            </w:r>
-            <w:r>
-              <w:rPr>
-                <w:rFonts w:cs="Latha"/>
-                <w:b/>
-                <w:sz w:val="28"/>
-                <w:szCs w:val="28"/>
-                <w:lang w:bidi="ta-IN"/>
-              </w:rPr>
-              <w:t>.</w:t>
+              <w:t>1</w:t>
+            </w:r>
+            <w:r>
+              <w:rPr>
+                <w:rFonts w:cs="Latha"/>
+                <w:b/>
+                <w:sz w:val="28"/>
+                <w:szCs w:val="28"/>
+                <w:lang w:bidi="ta-IN"/>
+              </w:rPr>
+              <w:t>2.</w:t>
             </w:r>
             <w:r>
               <w:rPr>
@@ -693,7 +1272,38 @@
                 <w:szCs w:val="28"/>
                 <w:lang w:bidi="ta-IN"/>
               </w:rPr>
-              <w:t>1</w:t>
+              <w:t>24</w:t>
+            </w:r>
+          </w:p>
+          <w:p>
+            <w:pPr>
+              <w:rPr>
+                <w:rFonts w:cs="Latha"/>
+                <w:b/>
+                <w:sz w:val="28"/>
+                <w:szCs w:val="28"/>
+                <w:lang w:bidi="ta-IN"/>
+              </w:rPr>
+            </w:pPr>
+            <w:r>
+              <w:rPr>
+                <w:rFonts w:cs="Latha"/>
+                <w:b/>
+                <w:sz w:val="28"/>
+                <w:szCs w:val="28"/>
+                <w:lang w:bidi="ta-IN"/>
+              </w:rPr>
+              <w:t xml:space="preserve">Panchaati No. - </w:t>
+            </w:r>
+            <w:r>
+              <w:rPr>
+                <w:rFonts w:cs="Latha"/>
+                <w:b/>
+                <w:sz w:val="28"/>
+                <w:szCs w:val="28"/>
+                <w:lang w:bidi="ta-IN"/>
+              </w:rPr>
+              <w:t>2</w:t>
             </w:r>
             <w:r>
               <w:rPr>
@@ -704,37 +1314,6 @@
                 <w:lang w:bidi="ta-IN"/>
               </w:rPr>
               <w:t>8</w:t>
-            </w:r>
-          </w:p>
-          <w:p>
-            <w:pPr>
-              <w:rPr>
-                <w:rFonts w:cs="Latha"/>
-                <w:b/>
-                <w:sz w:val="28"/>
-                <w:szCs w:val="28"/>
-                <w:lang w:bidi="ta-IN"/>
-              </w:rPr>
-            </w:pPr>
-            <w:r>
-              <w:rPr>
-                <w:rFonts w:cs="Latha"/>
-                <w:b/>
-                <w:sz w:val="28"/>
-                <w:szCs w:val="28"/>
-                <w:lang w:bidi="ta-IN"/>
-              </w:rPr>
-              <w:t xml:space="preserve">Panchaati No. - </w:t>
-            </w:r>
-            <w:r>
-              <w:rPr>
-                <w:rFonts w:cs="Latha"/>
-                <w:b/>
-                <w:sz w:val="28"/>
-                <w:szCs w:val="28"/>
-                <w:lang w:bidi="ta-IN"/>
-              </w:rPr>
-              <w:t>20</w:t>
             </w:r>
           </w:p>
         </w:tc>
@@ -766,39 +1345,39 @@
                 <w:sz w:val="40"/>
                 <w:szCs w:val="40"/>
               </w:rPr>
-              <w:t>GK—öZy</w:t>
-            </w:r>
-            <w:r>
-              <w:rPr>
-                <w:rFonts w:ascii="BRH Devanagari Extra" w:hAnsi="BRH Devanagari Extra" w:cs="BRH Malayalam Extra"/>
-                <w:sz w:val="32"/>
-                <w:szCs w:val="40"/>
-              </w:rPr>
-              <w:t>óè</w:t>
-            </w:r>
-            <w:r>
-              <w:rPr>
-                <w:rFonts w:ascii="BRH Malayalam Extra" w:hAnsi="BRH Malayalam Extra" w:cs="BRH Malayalam Extra"/>
-                <w:sz w:val="40"/>
-                <w:szCs w:val="40"/>
-              </w:rPr>
-              <w:t>q</w:t>
-            </w:r>
-            <w:r>
-              <w:rPr>
-                <w:rFonts w:ascii="BRH Malayalam Extra" w:hAnsi="BRH Malayalam Extra" w:cs="BRH Malayalam Extra"/>
-                <w:sz w:val="35"/>
-                <w:szCs w:val="40"/>
-              </w:rPr>
-              <w:t>–</w:t>
-            </w:r>
-            <w:r>
-              <w:rPr>
-                <w:rFonts w:ascii="BRH Malayalam Extra" w:hAnsi="BRH Malayalam Extra" w:cs="BRH Malayalam Extra"/>
-                <w:sz w:val="40"/>
-                <w:szCs w:val="40"/>
-              </w:rPr>
-              <w:t>¥Z¥</w:t>
+              <w:t>pyrð—ªÆx</w:t>
+            </w:r>
+            <w:r>
+              <w:rPr>
+                <w:rFonts w:ascii="BRH Malayalam Extra" w:hAnsi="BRH Malayalam Extra" w:cs="BRH Malayalam Extra"/>
+                <w:sz w:val="35"/>
+                <w:szCs w:val="40"/>
+              </w:rPr>
+              <w:t>–</w:t>
+            </w:r>
+            <w:r>
+              <w:rPr>
+                <w:rFonts w:ascii="BRH Malayalam Extra" w:hAnsi="BRH Malayalam Extra" w:cs="BRH Malayalam Extra"/>
+                <w:sz w:val="40"/>
+                <w:szCs w:val="40"/>
+              </w:rPr>
+              <w:t xml:space="preserve"> CZy</w:t>
+            </w:r>
+            <w:r>
+              <w:rPr>
+                <w:rFonts w:ascii="BRH Malayalam Extra" w:hAnsi="BRH Malayalam Extra" w:cs="BRH Malayalam Extra"/>
+                <w:sz w:val="35"/>
+                <w:szCs w:val="40"/>
+              </w:rPr>
+              <w:t>–</w:t>
+            </w:r>
+            <w:r>
+              <w:rPr>
+                <w:rFonts w:ascii="BRH Malayalam Extra" w:hAnsi="BRH Malayalam Extra" w:cs="BRH Malayalam Extra"/>
+                <w:sz w:val="40"/>
+                <w:szCs w:val="40"/>
+              </w:rPr>
+              <w:t xml:space="preserve"> py</w:t>
             </w:r>
             <w:r>
               <w:rPr>
@@ -807,143 +1386,47 @@
                 <w:szCs w:val="40"/>
                 <w:highlight w:val="yellow"/>
               </w:rPr>
-              <w:t>Zõ</w:t>
-            </w:r>
-            <w:r>
-              <w:rPr>
-                <w:rFonts w:ascii="BRH Malayalam Extra" w:hAnsi="BRH Malayalam Extra" w:cs="BRH Malayalam Extra"/>
-                <w:sz w:val="40"/>
-                <w:szCs w:val="40"/>
-              </w:rPr>
-              <w:t>—K - öZy</w:t>
-            </w:r>
-            <w:r>
-              <w:rPr>
-                <w:rFonts w:ascii="BRH Malayalam Extra" w:hAnsi="BRH Malayalam Extra" w:cs="BRH Malayalam Extra"/>
-                <w:sz w:val="35"/>
-                <w:szCs w:val="40"/>
-              </w:rPr>
-              <w:t>–</w:t>
-            </w:r>
-            <w:r>
-              <w:rPr>
-                <w:rFonts w:ascii="BRH Devanagari Extra" w:hAnsi="BRH Devanagari Extra" w:cs="BRH Malayalam Extra"/>
-                <w:sz w:val="32"/>
-                <w:szCs w:val="40"/>
-              </w:rPr>
-              <w:t>óè</w:t>
-            </w:r>
-            <w:r>
-              <w:rPr>
-                <w:rFonts w:ascii="BRH Malayalam Extra" w:hAnsi="BRH Malayalam Extra" w:cs="BRH Malayalam Extra"/>
-                <w:sz w:val="35"/>
-                <w:szCs w:val="40"/>
-              </w:rPr>
-              <w:t>–</w:t>
-            </w:r>
-            <w:r>
-              <w:rPr>
-                <w:rFonts w:ascii="BRH Malayalam Extra" w:hAnsi="BRH Malayalam Extra" w:cs="BRH Malayalam Extra"/>
-                <w:sz w:val="40"/>
-                <w:szCs w:val="40"/>
-              </w:rPr>
-              <w:t>q</w:t>
-            </w:r>
-            <w:r>
-              <w:rPr>
-                <w:rFonts w:ascii="BRH Malayalam Extra" w:hAnsi="BRH Malayalam Extra" w:cs="BRH Malayalam Extra"/>
-                <w:sz w:val="35"/>
-                <w:szCs w:val="40"/>
-              </w:rPr>
-              <w:t>–</w:t>
-            </w:r>
-            <w:r>
-              <w:rPr>
-                <w:rFonts w:ascii="BRH Malayalam Extra" w:hAnsi="BRH Malayalam Extra" w:cs="BRH Malayalam Extra"/>
-                <w:sz w:val="40"/>
-                <w:szCs w:val="40"/>
-              </w:rPr>
-              <w:t>Zx</w:t>
-            </w:r>
-            <w:r>
-              <w:rPr>
-                <w:rFonts w:ascii="BRH Malayalam Extra" w:hAnsi="BRH Malayalam Extra" w:cs="BRH Malayalam Extra"/>
-                <w:sz w:val="35"/>
-                <w:szCs w:val="40"/>
-              </w:rPr>
-              <w:t>–</w:t>
-            </w:r>
-            <w:r>
-              <w:rPr>
-                <w:rFonts w:ascii="BRH Malayalam Extra" w:hAnsi="BRH Malayalam Extra" w:cs="BRH Malayalam Extra"/>
-                <w:sz w:val="40"/>
-                <w:szCs w:val="40"/>
-              </w:rPr>
-              <w:t xml:space="preserve"> | A</w:t>
-            </w:r>
-            <w:r>
-              <w:rPr>
-                <w:rFonts w:ascii="BRH Malayalam Extra" w:hAnsi="BRH Malayalam Extra" w:cs="BRH Malayalam Extra"/>
-                <w:sz w:val="35"/>
-                <w:szCs w:val="40"/>
-              </w:rPr>
-              <w:t>–</w:t>
-            </w:r>
-            <w:r>
-              <w:rPr>
-                <w:rFonts w:ascii="BRH Malayalam Extra" w:hAnsi="BRH Malayalam Extra" w:cs="BRH Malayalam Extra"/>
-                <w:sz w:val="40"/>
-                <w:szCs w:val="40"/>
-              </w:rPr>
-              <w:t>së¡</w:t>
-            </w:r>
-            <w:r>
-              <w:rPr>
-                <w:rFonts w:ascii="BRH Malayalam Extra" w:hAnsi="BRH Malayalam Extra" w:cs="BRH Malayalam Extra"/>
-                <w:sz w:val="35"/>
-                <w:szCs w:val="40"/>
-              </w:rPr>
-              <w:t>–</w:t>
-            </w:r>
-            <w:r>
-              <w:rPr>
-                <w:rFonts w:ascii="BRH Malayalam Extra" w:hAnsi="BRH Malayalam Extra" w:cs="BRH Malayalam Extra"/>
-                <w:sz w:val="40"/>
-                <w:szCs w:val="40"/>
-              </w:rPr>
-              <w:t>p</w:t>
-            </w:r>
-            <w:r>
-              <w:rPr>
-                <w:rFonts w:ascii="BRH Malayalam Extra" w:hAnsi="BRH Malayalam Extra" w:cs="BRH Malayalam Extra"/>
-                <w:sz w:val="35"/>
-                <w:szCs w:val="40"/>
-              </w:rPr>
-              <w:t>–</w:t>
-            </w:r>
-            <w:r>
-              <w:rPr>
-                <w:rFonts w:ascii="BRH Malayalam Extra" w:hAnsi="BRH Malayalam Extra" w:cs="BRH Malayalam Extra"/>
-                <w:sz w:val="40"/>
-                <w:szCs w:val="40"/>
-              </w:rPr>
-              <w:t>Z</w:t>
-            </w:r>
-            <w:r>
-              <w:rPr>
-                <w:rFonts w:ascii="BRH Malayalam Extra" w:hAnsi="BRH Malayalam Extra" w:cs="BRH Malayalam Extra"/>
-                <w:sz w:val="35"/>
-                <w:szCs w:val="40"/>
-              </w:rPr>
-              <w:t>–</w:t>
-            </w:r>
-            <w:r>
-              <w:rPr>
-                <w:rFonts w:ascii="BRH Malayalam Extra" w:hAnsi="BRH Malayalam Extra" w:cs="BRH Malayalam Extra"/>
-                <w:sz w:val="40"/>
-                <w:szCs w:val="40"/>
-              </w:rPr>
-              <w:t xml:space="preserve"> | </w:t>
+              <w:t>J</w:t>
+            </w:r>
+            <w:r>
+              <w:rPr>
+                <w:rFonts w:ascii="BRH Malayalam Extra" w:hAnsi="BRH Malayalam Extra" w:cs="BRH Malayalam Extra"/>
+                <w:sz w:val="40"/>
+                <w:szCs w:val="40"/>
+              </w:rPr>
+              <w:t xml:space="preserve"> - sð</w:t>
+            </w:r>
+            <w:r>
+              <w:rPr>
+                <w:rFonts w:ascii="BRH Malayalam Extra" w:hAnsi="BRH Malayalam Extra" w:cs="BRH Malayalam Extra"/>
+                <w:sz w:val="35"/>
+                <w:szCs w:val="40"/>
+              </w:rPr>
+              <w:t>–</w:t>
+            </w:r>
+            <w:r>
+              <w:rPr>
+                <w:rFonts w:ascii="BRH Malayalam Extra" w:hAnsi="BRH Malayalam Extra" w:cs="BRH Malayalam Extra"/>
+                <w:sz w:val="40"/>
+                <w:szCs w:val="40"/>
+              </w:rPr>
+              <w:t>ªÆx</w:t>
+            </w:r>
+            <w:r>
+              <w:rPr>
+                <w:rFonts w:ascii="BRH Malayalam Extra" w:hAnsi="BRH Malayalam Extra" w:cs="BRH Malayalam Extra"/>
+                <w:sz w:val="35"/>
+                <w:szCs w:val="40"/>
+              </w:rPr>
+              <w:t>–</w:t>
+            </w:r>
+            <w:r>
+              <w:rPr>
+                <w:rFonts w:ascii="BRH Malayalam Extra" w:hAnsi="BRH Malayalam Extra" w:cs="BRH Malayalam Extra"/>
+                <w:sz w:val="40"/>
+                <w:szCs w:val="40"/>
+              </w:rPr>
+              <w:t>J |</w:t>
             </w:r>
           </w:p>
         </w:tc>
@@ -975,39 +1458,39 @@
                 <w:sz w:val="40"/>
                 <w:szCs w:val="40"/>
               </w:rPr>
-              <w:t>GK—öZy</w:t>
-            </w:r>
-            <w:r>
-              <w:rPr>
-                <w:rFonts w:ascii="BRH Devanagari Extra" w:hAnsi="BRH Devanagari Extra" w:cs="BRH Malayalam Extra"/>
-                <w:sz w:val="32"/>
-                <w:szCs w:val="40"/>
-              </w:rPr>
-              <w:t>óè</w:t>
-            </w:r>
-            <w:r>
-              <w:rPr>
-                <w:rFonts w:ascii="BRH Malayalam Extra" w:hAnsi="BRH Malayalam Extra" w:cs="BRH Malayalam Extra"/>
-                <w:sz w:val="40"/>
-                <w:szCs w:val="40"/>
-              </w:rPr>
-              <w:t>q</w:t>
-            </w:r>
-            <w:r>
-              <w:rPr>
-                <w:rFonts w:ascii="BRH Malayalam Extra" w:hAnsi="BRH Malayalam Extra" w:cs="BRH Malayalam Extra"/>
-                <w:sz w:val="35"/>
-                <w:szCs w:val="40"/>
-              </w:rPr>
-              <w:t>–</w:t>
-            </w:r>
-            <w:r>
-              <w:rPr>
-                <w:rFonts w:ascii="BRH Malayalam Extra" w:hAnsi="BRH Malayalam Extra" w:cs="BRH Malayalam Extra"/>
-                <w:sz w:val="40"/>
-                <w:szCs w:val="40"/>
-              </w:rPr>
-              <w:t>¥Z¥Zõ</w:t>
+              <w:t>pyrð—ªÆx</w:t>
+            </w:r>
+            <w:r>
+              <w:rPr>
+                <w:rFonts w:ascii="BRH Malayalam Extra" w:hAnsi="BRH Malayalam Extra" w:cs="BRH Malayalam Extra"/>
+                <w:sz w:val="35"/>
+                <w:szCs w:val="40"/>
+              </w:rPr>
+              <w:t>–</w:t>
+            </w:r>
+            <w:r>
+              <w:rPr>
+                <w:rFonts w:ascii="BRH Malayalam Extra" w:hAnsi="BRH Malayalam Extra" w:cs="BRH Malayalam Extra"/>
+                <w:sz w:val="40"/>
+                <w:szCs w:val="40"/>
+              </w:rPr>
+              <w:t xml:space="preserve"> CZy</w:t>
+            </w:r>
+            <w:r>
+              <w:rPr>
+                <w:rFonts w:ascii="BRH Malayalam Extra" w:hAnsi="BRH Malayalam Extra" w:cs="BRH Malayalam Extra"/>
+                <w:sz w:val="35"/>
+                <w:szCs w:val="40"/>
+              </w:rPr>
+              <w:t>–</w:t>
+            </w:r>
+            <w:r>
+              <w:rPr>
+                <w:rFonts w:ascii="BRH Malayalam Extra" w:hAnsi="BRH Malayalam Extra" w:cs="BRH Malayalam Extra"/>
+                <w:sz w:val="40"/>
+                <w:szCs w:val="40"/>
+              </w:rPr>
+              <w:t xml:space="preserve"> </w:t>
             </w:r>
             <w:r>
               <w:rPr>
@@ -1016,143 +1499,47 @@
                 <w:szCs w:val="40"/>
                 <w:highlight w:val="green"/>
               </w:rPr>
-              <w:t>K</w:t>
-            </w:r>
-            <w:r>
-              <w:rPr>
-                <w:rFonts w:ascii="BRH Malayalam Extra" w:hAnsi="BRH Malayalam Extra" w:cs="BRH Malayalam Extra"/>
-                <w:sz w:val="40"/>
-                <w:szCs w:val="40"/>
-              </w:rPr>
-              <w:t>— - öZy</w:t>
-            </w:r>
-            <w:r>
-              <w:rPr>
-                <w:rFonts w:ascii="BRH Malayalam Extra" w:hAnsi="BRH Malayalam Extra" w:cs="BRH Malayalam Extra"/>
-                <w:sz w:val="35"/>
-                <w:szCs w:val="40"/>
-              </w:rPr>
-              <w:t>–</w:t>
-            </w:r>
-            <w:r>
-              <w:rPr>
-                <w:rFonts w:ascii="BRH Devanagari Extra" w:hAnsi="BRH Devanagari Extra" w:cs="BRH Malayalam Extra"/>
-                <w:sz w:val="32"/>
-                <w:szCs w:val="40"/>
-              </w:rPr>
-              <w:t>óè</w:t>
-            </w:r>
-            <w:r>
-              <w:rPr>
-                <w:rFonts w:ascii="BRH Malayalam Extra" w:hAnsi="BRH Malayalam Extra" w:cs="BRH Malayalam Extra"/>
-                <w:sz w:val="35"/>
-                <w:szCs w:val="40"/>
-              </w:rPr>
-              <w:t>–</w:t>
-            </w:r>
-            <w:r>
-              <w:rPr>
-                <w:rFonts w:ascii="BRH Malayalam Extra" w:hAnsi="BRH Malayalam Extra" w:cs="BRH Malayalam Extra"/>
-                <w:sz w:val="40"/>
-                <w:szCs w:val="40"/>
-              </w:rPr>
-              <w:t>q</w:t>
-            </w:r>
-            <w:r>
-              <w:rPr>
-                <w:rFonts w:ascii="BRH Malayalam Extra" w:hAnsi="BRH Malayalam Extra" w:cs="BRH Malayalam Extra"/>
-                <w:sz w:val="35"/>
-                <w:szCs w:val="40"/>
-              </w:rPr>
-              <w:t>–</w:t>
-            </w:r>
-            <w:r>
-              <w:rPr>
-                <w:rFonts w:ascii="BRH Malayalam Extra" w:hAnsi="BRH Malayalam Extra" w:cs="BRH Malayalam Extra"/>
-                <w:sz w:val="40"/>
-                <w:szCs w:val="40"/>
-              </w:rPr>
-              <w:t>Zx</w:t>
-            </w:r>
-            <w:r>
-              <w:rPr>
-                <w:rFonts w:ascii="BRH Malayalam Extra" w:hAnsi="BRH Malayalam Extra" w:cs="BRH Malayalam Extra"/>
-                <w:sz w:val="35"/>
-                <w:szCs w:val="40"/>
-              </w:rPr>
-              <w:t>–</w:t>
-            </w:r>
-            <w:r>
-              <w:rPr>
-                <w:rFonts w:ascii="BRH Malayalam Extra" w:hAnsi="BRH Malayalam Extra" w:cs="BRH Malayalam Extra"/>
-                <w:sz w:val="40"/>
-                <w:szCs w:val="40"/>
-              </w:rPr>
-              <w:t xml:space="preserve"> | A</w:t>
-            </w:r>
-            <w:r>
-              <w:rPr>
-                <w:rFonts w:ascii="BRH Malayalam Extra" w:hAnsi="BRH Malayalam Extra" w:cs="BRH Malayalam Extra"/>
-                <w:sz w:val="35"/>
-                <w:szCs w:val="40"/>
-              </w:rPr>
-              <w:t>–</w:t>
-            </w:r>
-            <w:r>
-              <w:rPr>
-                <w:rFonts w:ascii="BRH Malayalam Extra" w:hAnsi="BRH Malayalam Extra" w:cs="BRH Malayalam Extra"/>
-                <w:sz w:val="40"/>
-                <w:szCs w:val="40"/>
-              </w:rPr>
-              <w:t>së¡</w:t>
-            </w:r>
-            <w:r>
-              <w:rPr>
-                <w:rFonts w:ascii="BRH Malayalam Extra" w:hAnsi="BRH Malayalam Extra" w:cs="BRH Malayalam Extra"/>
-                <w:sz w:val="35"/>
-                <w:szCs w:val="40"/>
-              </w:rPr>
-              <w:t>–</w:t>
-            </w:r>
-            <w:r>
-              <w:rPr>
-                <w:rFonts w:ascii="BRH Malayalam Extra" w:hAnsi="BRH Malayalam Extra" w:cs="BRH Malayalam Extra"/>
-                <w:sz w:val="40"/>
-                <w:szCs w:val="40"/>
-              </w:rPr>
-              <w:t>p</w:t>
-            </w:r>
-            <w:r>
-              <w:rPr>
-                <w:rFonts w:ascii="BRH Malayalam Extra" w:hAnsi="BRH Malayalam Extra" w:cs="BRH Malayalam Extra"/>
-                <w:sz w:val="35"/>
-                <w:szCs w:val="40"/>
-              </w:rPr>
-              <w:t>–</w:t>
-            </w:r>
-            <w:r>
-              <w:rPr>
-                <w:rFonts w:ascii="BRH Malayalam Extra" w:hAnsi="BRH Malayalam Extra" w:cs="BRH Malayalam Extra"/>
-                <w:sz w:val="40"/>
-                <w:szCs w:val="40"/>
-              </w:rPr>
-              <w:t>Z</w:t>
-            </w:r>
-            <w:r>
-              <w:rPr>
-                <w:rFonts w:ascii="BRH Malayalam Extra" w:hAnsi="BRH Malayalam Extra" w:cs="BRH Malayalam Extra"/>
-                <w:sz w:val="35"/>
-                <w:szCs w:val="40"/>
-              </w:rPr>
-              <w:t>–</w:t>
-            </w:r>
-            <w:r>
-              <w:rPr>
-                <w:rFonts w:ascii="BRH Malayalam Extra" w:hAnsi="BRH Malayalam Extra" w:cs="BRH Malayalam Extra"/>
-                <w:sz w:val="40"/>
-                <w:szCs w:val="40"/>
-              </w:rPr>
-              <w:t xml:space="preserve"> | </w:t>
+              <w:t>py</w:t>
+            </w:r>
+            <w:r>
+              <w:rPr>
+                <w:rFonts w:ascii="BRH Malayalam Extra" w:hAnsi="BRH Malayalam Extra" w:cs="BRH Malayalam Extra"/>
+                <w:sz w:val="40"/>
+                <w:szCs w:val="40"/>
+              </w:rPr>
+              <w:t xml:space="preserve"> - sð</w:t>
+            </w:r>
+            <w:r>
+              <w:rPr>
+                <w:rFonts w:ascii="BRH Malayalam Extra" w:hAnsi="BRH Malayalam Extra" w:cs="BRH Malayalam Extra"/>
+                <w:sz w:val="35"/>
+                <w:szCs w:val="40"/>
+              </w:rPr>
+              <w:t>–</w:t>
+            </w:r>
+            <w:r>
+              <w:rPr>
+                <w:rFonts w:ascii="BRH Malayalam Extra" w:hAnsi="BRH Malayalam Extra" w:cs="BRH Malayalam Extra"/>
+                <w:sz w:val="40"/>
+                <w:szCs w:val="40"/>
+              </w:rPr>
+              <w:t>ªÆx</w:t>
+            </w:r>
+            <w:r>
+              <w:rPr>
+                <w:rFonts w:ascii="BRH Malayalam Extra" w:hAnsi="BRH Malayalam Extra" w:cs="BRH Malayalam Extra"/>
+                <w:sz w:val="35"/>
+                <w:szCs w:val="40"/>
+              </w:rPr>
+              <w:t>–</w:t>
+            </w:r>
+            <w:r>
+              <w:rPr>
+                <w:rFonts w:ascii="BRH Malayalam Extra" w:hAnsi="BRH Malayalam Extra" w:cs="BRH Malayalam Extra"/>
+                <w:sz w:val="40"/>
+                <w:szCs w:val="40"/>
+              </w:rPr>
+              <w:t>J |</w:t>
             </w:r>
           </w:p>
         </w:tc>
@@ -1417,6 +1804,7 @@
                 <w:szCs w:val="28"/>
                 <w:lang w:bidi="ta-IN"/>
               </w:rPr>
+              <w:lastRenderedPageBreak/>
               <w:t>TS 4.3.6.1 - Padam</w:t>
             </w:r>
           </w:p>
@@ -1669,7 +2057,6 @@
                 <w:szCs w:val="28"/>
                 <w:lang w:bidi="ta-IN"/>
               </w:rPr>
-              <w:lastRenderedPageBreak/>
               <w:t>TS 4.3.</w:t>
             </w:r>
             <w:r>
@@ -2024,7 +2411,29 @@
           <w:szCs w:val="32"/>
           <w:u w:val="single"/>
         </w:rPr>
-        <w:t>31st  December 2020</w:t>
+        <w:t>31</w:t>
+      </w:r>
+      <w:proofErr w:type="gramStart"/>
+      <w:r>
+        <w:rPr>
+          <w:b/>
+          <w:bCs/>
+          <w:sz w:val="32"/>
+          <w:szCs w:val="32"/>
+          <w:u w:val="single"/>
+        </w:rPr>
+        <w:t>st  December</w:t>
+      </w:r>
+      <w:proofErr w:type="gramEnd"/>
+      <w:r>
+        <w:rPr>
+          <w:b/>
+          <w:bCs/>
+          <w:sz w:val="32"/>
+          <w:szCs w:val="32"/>
+          <w:u w:val="single"/>
+        </w:rPr>
+        <w:t xml:space="preserve"> 2020</w:t>
       </w:r>
     </w:p>
     <w:p>
@@ -3248,6 +3657,7 @@
                 <w:szCs w:val="28"/>
                 <w:lang w:bidi="ta-IN"/>
               </w:rPr>
+              <w:lastRenderedPageBreak/>
               <w:t xml:space="preserve">TS 4.3.5.1 - Vaakyam </w:t>
             </w:r>
           </w:p>
@@ -3609,16 +4019,7 @@
                 <w:sz w:val="40"/>
                 <w:szCs w:val="40"/>
               </w:rPr>
-              <w:t xml:space="preserve">¥qx </w:t>
-            </w:r>
-            <w:r>
-              <w:rPr>
-                <w:rFonts w:ascii="BRH Malayalam Extra" w:hAnsi="BRH Malayalam Extra" w:cs="BRH Malayalam Extra"/>
-                <w:sz w:val="40"/>
-                <w:szCs w:val="40"/>
-              </w:rPr>
-              <w:lastRenderedPageBreak/>
-              <w:t>¥jxdy</w:t>
+              <w:t>¥qx ¥jxdy</w:t>
             </w:r>
           </w:p>
         </w:tc>
@@ -3653,7 +4054,6 @@
                 <w:szCs w:val="40"/>
                 <w:highlight w:val="green"/>
               </w:rPr>
-              <w:lastRenderedPageBreak/>
               <w:t>s</w:t>
             </w:r>
             <w:r>
@@ -3712,16 +4112,7 @@
                 <w:sz w:val="40"/>
                 <w:szCs w:val="40"/>
               </w:rPr>
-              <w:t xml:space="preserve">¥qx </w:t>
-            </w:r>
-            <w:r>
-              <w:rPr>
-                <w:rFonts w:ascii="BRH Malayalam Extra" w:hAnsi="BRH Malayalam Extra" w:cs="BRH Malayalam Extra"/>
-                <w:sz w:val="40"/>
-                <w:szCs w:val="40"/>
-              </w:rPr>
-              <w:lastRenderedPageBreak/>
-              <w:t>¥jxdy</w:t>
+              <w:t>¥qx ¥jxdy</w:t>
             </w:r>
           </w:p>
         </w:tc>
@@ -3758,7 +4149,6 @@
                 <w:szCs w:val="28"/>
                 <w:lang w:bidi="ta-IN"/>
               </w:rPr>
-              <w:lastRenderedPageBreak/>
               <w:t xml:space="preserve">TS 4.3.10.2 - Vaakyam </w:t>
             </w:r>
           </w:p>
@@ -5053,6 +5443,7 @@
                 <w:szCs w:val="28"/>
                 <w:lang w:bidi="ta-IN"/>
               </w:rPr>
+              <w:lastRenderedPageBreak/>
               <w:t>TS 4.3.1</w:t>
             </w:r>
             <w:r>
@@ -5673,7 +6064,6 @@
                 <w:szCs w:val="28"/>
                 <w:lang w:bidi="ta-IN"/>
               </w:rPr>
-              <w:lastRenderedPageBreak/>
               <w:t>TS 4.3.1</w:t>
             </w:r>
             <w:r>
@@ -6644,8 +7034,9 @@
                 <w:szCs w:val="32"/>
                 <w:lang w:bidi="ta-IN"/>
               </w:rPr>
-              <w:t xml:space="preserve">4th </w:t>
-            </w:r>
+              <w:t>4</w:t>
+            </w:r>
+            <w:proofErr w:type="gramStart"/>
             <w:r>
               <w:rPr>
                 <w:rFonts w:cs="Arial"/>
@@ -6653,8 +7044,18 @@
                 <w:szCs w:val="32"/>
                 <w:lang w:bidi="ta-IN"/>
               </w:rPr>
+              <w:t xml:space="preserve">th </w:t>
+            </w:r>
+            <w:r>
+              <w:rPr>
+                <w:rFonts w:cs="Arial"/>
+                <w:sz w:val="32"/>
+                <w:szCs w:val="32"/>
+                <w:lang w:bidi="ta-IN"/>
+              </w:rPr>
               <w:t xml:space="preserve"> Panchaati</w:t>
             </w:r>
+            <w:proofErr w:type="gramEnd"/>
           </w:p>
         </w:tc>
         <w:tc>
@@ -6957,8 +7358,19 @@
                 <w:sz w:val="36"/>
                 <w:szCs w:val="36"/>
               </w:rPr>
-              <w:t xml:space="preserve"> ¤¤põ—-[ ]</w:t>
-            </w:r>
+              <w:t xml:space="preserve"> ¤¤põ—-</w:t>
+            </w:r>
+            <w:proofErr w:type="gramStart"/>
+            <w:r>
+              <w:rPr>
+                <w:rFonts w:ascii="BRH Malayalam Extra" w:hAnsi="BRH Malayalam Extra" w:cs="BRH Malayalam Extra"/>
+                <w:color w:val="000000"/>
+                <w:sz w:val="36"/>
+                <w:szCs w:val="36"/>
+              </w:rPr>
+              <w:t>[ ]</w:t>
+            </w:r>
+            <w:proofErr w:type="gramEnd"/>
             <w:r>
               <w:rPr>
                 <w:rFonts w:ascii="BRH Malayalam Extra" w:hAnsi="BRH Malayalam Extra" w:cs="BRH Malayalam Extra"/>
@@ -7089,6 +7501,7 @@
                 <w:szCs w:val="32"/>
                 <w:lang w:bidi="ta-IN"/>
               </w:rPr>
+              <w:lastRenderedPageBreak/>
               <w:t>4.3.11.4 - Padam</w:t>
             </w:r>
           </w:p>

</xml_diff>